<commit_message>
Finished with About and working experience
Finished with UI polishing, About section and working experience section. Now at Educational Level section.
</commit_message>
<xml_diff>
--- a/ResumeUpdateJunaidu.docx
+++ b/ResumeUpdateJunaidu.docx
@@ -102,7 +102,7 @@
                           </a:sp3d>
                           <a:extLst>
                             <a:ext uri="{53640926-AAD7-44D8-BBD7-CCE9431645EC}">
-                              <a14:shadowObscured xmlns:a14="http://schemas.microsoft.com/office/drawing/2010/main" xmlns:wps="http://schemas.microsoft.com/office/word/2010/wordprocessingShape" xmlns:wpi="http://schemas.microsoft.com/office/word/2010/wordprocessingInk" xmlns:wpg="http://schemas.microsoft.com/office/word/2010/wordprocessingGroup" xmlns:w16se="http://schemas.microsoft.com/office/word/2015/wordml/symex" xmlns:w16sdtdh="http://schemas.microsoft.com/office/word/2020/wordml/sdtdatahash" xmlns:w16du="http://schemas.microsoft.com/office/word/2023/wordml/word16du" xmlns:w16="http://schemas.microsoft.com/office/word/2018/wordml" xmlns:w16cid="http://schemas.microsoft.com/office/word/2016/wordml/cid" xmlns:w16cex="http://schemas.microsoft.com/office/word/2018/wordml/cex" xmlns:w15="http://schemas.microsoft.com/office/word/2012/wordml" xmlns:w14="http://schemas.microsoft.com/office/word/2010/wordml" xmlns:w="http://schemas.openxmlformats.org/wordprocessingml/2006/main" xmlns:w10="urn:schemas-microsoft-com:office:word" xmlns:wp14="http://schemas.microsoft.com/office/word/2010/wordprocessingDrawing" xmlns:v="urn:schemas-microsoft-com:vml" xmlns:oel="http://schemas.microsoft.com/office/2019/extlst" xmlns:o="urn:schemas-microsoft-com:office:office" xmlns:am3d="http://schemas.microsoft.com/office/drawing/2017/model3d" xmlns:aink="http://schemas.microsoft.com/office/drawing/2016/ink" xmlns:mc="http://schemas.openxmlformats.org/markup-compatibility/2006" xmlns:cx8="http://schemas.microsoft.com/office/drawing/2016/5/14/chartex" xmlns:cx7="http://schemas.microsoft.com/office/drawing/2016/5/13/chartex" xmlns:cx6="http://schemas.microsoft.com/office/drawing/2016/5/12/chartex" xmlns:cx5="http://schemas.microsoft.com/office/drawing/2016/5/11/chartex" xmlns:cx4="http://schemas.microsoft.com/office/drawing/2016/5/10/chartex" xmlns:cx3="http://schemas.microsoft.com/office/drawing/2016/5/9/chartex" xmlns:cx2="http://schemas.microsoft.com/office/drawing/2015/10/21/chartex" xmlns:cx1="http://schemas.microsoft.com/office/drawing/2015/9/8/chartex" xmlns:cx="http://schemas.microsoft.com/office/drawing/2014/chartex" xmlns:wpc="http://schemas.microsoft.com/office/word/2010/wordprocessingCanvas" xmlns=""/>
+                              <a14:shadowObscured xmlns="" xmlns:wpc="http://schemas.microsoft.com/office/word/2010/wordprocessingCanvas" xmlns:cx="http://schemas.microsoft.com/office/drawing/2014/chartex" xmlns:cx1="http://schemas.microsoft.com/office/drawing/2015/9/8/chartex" xmlns:cx2="http://schemas.microsoft.com/office/drawing/2015/10/21/chartex" xmlns:cx3="http://schemas.microsoft.com/office/drawing/2016/5/9/chartex" xmlns:cx4="http://schemas.microsoft.com/office/drawing/2016/5/10/chartex" xmlns:cx5="http://schemas.microsoft.com/office/drawing/2016/5/11/chartex" xmlns:cx6="http://schemas.microsoft.com/office/drawing/2016/5/12/chartex" xmlns:cx7="http://schemas.microsoft.com/office/drawing/2016/5/13/chartex" xmlns:cx8="http://schemas.microsoft.com/office/drawing/2016/5/14/chartex" xmlns:mc="http://schemas.openxmlformats.org/markup-compatibility/2006" xmlns:aink="http://schemas.microsoft.com/office/drawing/2016/ink" xmlns:am3d="http://schemas.microsoft.com/office/drawing/2017/model3d" xmlns:o="urn:schemas-microsoft-com:office:office" xmlns:oel="http://schemas.microsoft.com/office/2019/extlst" xmlns:v="urn:schemas-microsoft-com:vml" xmlns:wp14="http://schemas.microsoft.com/office/word/2010/wordprocessingDrawing" xmlns:w10="urn:schemas-microsoft-com:office:word" xmlns:w="http://schemas.openxmlformats.org/wordprocessingml/2006/main" xmlns:w14="http://schemas.microsoft.com/office/word/2010/wordml" xmlns:w15="http://schemas.microsoft.com/office/word/2012/wordml" xmlns:w16cex="http://schemas.microsoft.com/office/word/2018/wordml/cex" xmlns:w16cid="http://schemas.microsoft.com/office/word/2016/wordml/cid" xmlns:w16="http://schemas.microsoft.com/office/word/2018/wordml" xmlns:w16du="http://schemas.microsoft.com/office/word/2023/wordml/word16du" xmlns:w16sdtdh="http://schemas.microsoft.com/office/word/2020/wordml/sdtdatahash" xmlns:w16se="http://schemas.microsoft.com/office/word/2015/wordml/symex" xmlns:wpg="http://schemas.microsoft.com/office/word/2010/wordprocessingGroup" xmlns:wpi="http://schemas.microsoft.com/office/word/2010/wordprocessingInk" xmlns:wps="http://schemas.microsoft.com/office/word/2010/wordprocessingShape" xmlns:a14="http://schemas.microsoft.com/office/drawing/2010/main"/>
                             </a:ext>
                           </a:extLst>
                         </pic:spPr>
@@ -1389,7 +1389,31 @@
                     <w:rPr>
                       <w:rFonts w:ascii="SamsungMyanmarZawgyiUI" w:hAnsi="SamsungMyanmarZawgyiUI" w:cs="SamsungMyanmarZawgyiUI"/>
                     </w:rPr>
-                    <w:t>Dec,5 - ct,16</w:t>
+                    <w:t>20</w:t>
+                  </w:r>
+                  <w:r>
+                    <w:rPr>
+                      <w:rFonts w:ascii="SamsungMyanmarZawgyiUI" w:hAnsi="SamsungMyanmarZawgyiUI" w:cs="SamsungMyanmarZawgyiUI"/>
+                    </w:rPr>
+                    <w:t>1</w:t>
+                  </w:r>
+                  <w:r>
+                    <w:rPr>
+                      <w:rFonts w:ascii="SamsungMyanmarZawgyiUI" w:hAnsi="SamsungMyanmarZawgyiUI" w:cs="SamsungMyanmarZawgyiUI"/>
+                    </w:rPr>
+                    <w:t xml:space="preserve">5 - </w:t>
+                  </w:r>
+                  <w:r>
+                    <w:rPr>
+                      <w:rFonts w:ascii="SamsungMyanmarZawgyiUI" w:hAnsi="SamsungMyanmarZawgyiUI" w:cs="SamsungMyanmarZawgyiUI"/>
+                    </w:rPr>
+                    <w:t>20</w:t>
+                  </w:r>
+                  <w:r>
+                    <w:rPr>
+                      <w:rFonts w:ascii="SamsungMyanmarZawgyiUI" w:hAnsi="SamsungMyanmarZawgyiUI" w:cs="SamsungMyanmarZawgyiUI"/>
+                    </w:rPr>
+                    <w:t>16</w:t>
                   </w:r>
                 </w:p>
               </w:tc>
@@ -3301,7 +3325,7 @@
         <v:path o:extrusionok="f" gradientshapeok="t" o:connecttype="rect"/>
         <o:lock v:ext="edit" aspectratio="t"/>
       </v:shapetype>
-      <v:shape id="_x0000_i1027" type="#_x0000_t75" alt="icon_location.png" style="width:153pt;height:2in;visibility:visible;mso-wrap-style:square" o:bullet="t">
+      <v:shape id="_x0000_i1028" type="#_x0000_t75" alt="icon_location.png" style="width:153pt;height:2in;visibility:visible;mso-wrap-style:square" o:bullet="t">
         <v:imagedata r:id="rId1" o:title="icon_location"/>
       </v:shape>
     </w:pict>

</xml_diff>